<commit_message>
aanpassingen aan de applicatie uitgevoerd
screenshots
werkende solution
aanpassingen aan de applicatie
</commit_message>
<xml_diff>
--- a/Documentatie/Kerntaak-2/2.2.8_Werkende-solution-en-verslag/2017-06-11_Werkende-Solution.docx
+++ b/Documentatie/Kerntaak-2/2.2.8_Werkende-solution-en-verslag/2017-06-11_Werkende-Solution.docx
@@ -1,10 +1,10 @@
 
 <file path=word/document.xml><?xml version="1.0" encoding="utf-8"?>
-<w:document xmlns:wpc="http://schemas.microsoft.com/office/word/2010/wordprocessingCanvas" xmlns:cx="http://schemas.microsoft.com/office/drawing/2014/chartex" xmlns:cx1="http://schemas.microsoft.com/office/drawing/2015/9/8/chartex" xmlns:cx2="http://schemas.microsoft.com/office/drawing/2015/10/21/chartex" xmlns:cx3="http://schemas.microsoft.com/office/drawing/2016/5/9/chartex" xmlns:cx4="http://schemas.microsoft.com/office/drawing/2016/5/10/chartex" xmlns:cx5="http://schemas.microsoft.com/office/drawing/2016/5/11/chartex" xmlns:mc="http://schemas.openxmlformats.org/markup-compatibility/2006" xmlns:o="urn:schemas-microsoft-com:office:office" xmlns:r="http://schemas.openxmlformats.org/officeDocument/2006/relationships" xmlns:m="http://schemas.openxmlformats.org/officeDocument/2006/math" xmlns:v="urn:schemas-microsoft-com:vml" xmlns:wp14="http://schemas.microsoft.com/office/word/2010/wordprocessingDrawing" xmlns:wp="http://schemas.openxmlformats.org/drawingml/2006/wordprocessingDrawing" xmlns:w10="urn:schemas-microsoft-com:office:word" xmlns:w="http://schemas.openxmlformats.org/wordprocessingml/2006/main" xmlns:w14="http://schemas.microsoft.com/office/word/2010/wordml" xmlns:w15="http://schemas.microsoft.com/office/word/2012/wordml" xmlns:w16se="http://schemas.microsoft.com/office/word/2015/wordml/symex" xmlns:wpg="http://schemas.microsoft.com/office/word/2010/wordprocessingGroup" xmlns:wpi="http://schemas.microsoft.com/office/word/2010/wordprocessingInk" xmlns:wne="http://schemas.microsoft.com/office/word/2006/wordml" xmlns:wps="http://schemas.microsoft.com/office/word/2010/wordprocessingShape" mc:Ignorable="w14 w15 w16se wp14">
+<w:document xmlns:wpc="http://schemas.microsoft.com/office/word/2010/wordprocessingCanvas" xmlns:mc="http://schemas.openxmlformats.org/markup-compatibility/2006" xmlns:o="urn:schemas-microsoft-com:office:office" xmlns:r="http://schemas.openxmlformats.org/officeDocument/2006/relationships" xmlns:m="http://schemas.openxmlformats.org/officeDocument/2006/math" xmlns:v="urn:schemas-microsoft-com:vml" xmlns:wp14="http://schemas.microsoft.com/office/word/2010/wordprocessingDrawing" xmlns:wp="http://schemas.openxmlformats.org/drawingml/2006/wordprocessingDrawing" xmlns:w10="urn:schemas-microsoft-com:office:word" xmlns:w="http://schemas.openxmlformats.org/wordprocessingml/2006/main" xmlns:w14="http://schemas.microsoft.com/office/word/2010/wordml" xmlns:w15="http://schemas.microsoft.com/office/word/2012/wordml" xmlns:wpg="http://schemas.microsoft.com/office/word/2010/wordprocessingGroup" xmlns:wpi="http://schemas.microsoft.com/office/word/2010/wordprocessingInk" xmlns:wne="http://schemas.microsoft.com/office/word/2006/wordml" xmlns:wps="http://schemas.microsoft.com/office/word/2010/wordprocessingShape" mc:Ignorable="w14 w15 wp14">
   <w:body>
     <w:p>
       <w:pPr>
-        <w:pStyle w:val="Kop1"/>
+        <w:pStyle w:val="Heading1"/>
       </w:pPr>
       <w:bookmarkStart w:id="0" w:name="_Toc475097334"/>
       <w:bookmarkStart w:id="1" w:name="_Toc480103499"/>
@@ -16,13 +16,7 @@
     </w:p>
     <w:p>
       <w:r>
-        <w:t xml:space="preserve">Na het zien van de werkende solution van vandaag </w:t>
-      </w:r>
-      <w:r>
-        <w:t>(Versie 1.0.0)</w:t>
-      </w:r>
-      <w:r>
-        <w:t xml:space="preserve">, ga ik </w:t>
+        <w:t xml:space="preserve">Na het zien van de werkende solution van vandaag (Versie 1.0.0), ga ik </w:t>
       </w:r>
       <w:r>
         <w:t>(Nigel Severi</w:t>
@@ -36,14 +30,20 @@
     </w:p>
     <w:p>
       <w:pPr>
-        <w:pStyle w:val="Lijstalinea"/>
+        <w:pStyle w:val="ListParagraph"/>
         <w:numPr>
           <w:ilvl w:val="0"/>
           <w:numId w:val="1"/>
         </w:numPr>
       </w:pPr>
       <w:r>
-        <w:t xml:space="preserve">In de menu moeten een aantal iconen in de hoogte gecentreerd staan het gaat om </w:t>
+        <w:t xml:space="preserve">In </w:t>
+      </w:r>
+      <w:r>
+        <w:t>het</w:t>
+      </w:r>
+      <w:r>
+        <w:t xml:space="preserve"> menu moeten een aantal iconen in de hoogte gecentreerd staan het gaat om </w:t>
       </w:r>
       <w:r>
         <w:t>de volgende</w:t>
@@ -52,13 +52,7 @@
         <w:t xml:space="preserve"> iconen: Het</w:t>
       </w:r>
       <w:r>
-        <w:t xml:space="preserve"> </w:t>
-      </w:r>
-      <w:r>
-        <w:t>(meest linker</w:t>
-      </w:r>
-      <w:r>
-        <w:t>)</w:t>
+        <w:t xml:space="preserve"> (meest linker)</w:t>
       </w:r>
       <w:r>
         <w:t xml:space="preserve"> WebSentiment Icoon, het home icoon, en het contact icoon.</w:t>
@@ -66,14 +60,19 @@
     </w:p>
     <w:p>
       <w:pPr>
-        <w:pStyle w:val="Lijstalinea"/>
+        <w:pStyle w:val="ListParagraph"/>
         <w:numPr>
           <w:ilvl w:val="0"/>
           <w:numId w:val="1"/>
         </w:numPr>
       </w:pPr>
       <w:r>
-        <w:t>Het voorste letter bij Dienst</w:t>
+        <w:t>De</w:t>
+      </w:r>
+      <w:bookmarkStart w:id="2" w:name="_GoBack"/>
+      <w:bookmarkEnd w:id="2"/>
+      <w:r>
+        <w:t xml:space="preserve"> voorste letter bij Dienst</w:t>
       </w:r>
       <w:r>
         <w:sym w:font="Wingdings" w:char="F0E0"/>
@@ -84,52 +83,65 @@
     </w:p>
     <w:p>
       <w:pPr>
-        <w:pStyle w:val="Lijstalinea"/>
+        <w:pStyle w:val="ListParagraph"/>
         <w:numPr>
           <w:ilvl w:val="0"/>
           <w:numId w:val="1"/>
         </w:numPr>
       </w:pPr>
       <w:r>
-        <w:t xml:space="preserve">De titel van </w:t>
-      </w:r>
-      <w:r>
-        <w:t>de</w:t>
-      </w:r>
-      <w:r>
-        <w:t xml:space="preserve"> </w:t>
-      </w:r>
-      <w:r>
-        <w:t>mail</w:t>
-      </w:r>
-      <w:r>
-        <w:t xml:space="preserve"> die automatisch wordt ingevoerd na het klikken van de “Verzenden” knop op contact. Moet als volgt zijn:</w:t>
-      </w:r>
-      <w:r>
-        <w:t xml:space="preserve"> “Contact bericht van </w:t>
-      </w:r>
-      <w:r>
-        <w:t>[</w:t>
-      </w:r>
-      <w:r>
-        <w:t>naam</w:t>
-      </w:r>
-      <w:r>
-        <w:t>]</w:t>
-      </w:r>
-      <w:r>
-        <w:t xml:space="preserve"> via de Windowsapplicatie”</w:t>
-      </w:r>
-      <w:r>
-        <w:t>.</w:t>
+        <w:t>De pijl naar links bij Projecten is niet gespiegeld aan de pijl naar rechts. Deze moet aangepast worden zodat de grootte van de linker pijl gelijk is aan de rechter pijl.</w:t>
       </w:r>
     </w:p>
     <w:p>
+      <w:pPr>
+        <w:pStyle w:val="ListParagraph"/>
+        <w:numPr>
+          <w:ilvl w:val="0"/>
+          <w:numId w:val="1"/>
+        </w:numPr>
+      </w:pPr>
+      <w:r>
+        <w:t>Het onderwerp</w:t>
+      </w:r>
+      <w:r>
+        <w:t xml:space="preserve"> van </w:t>
+      </w:r>
+      <w:r>
+        <w:t>de</w:t>
+      </w:r>
+      <w:r>
+        <w:t xml:space="preserve"> </w:t>
+      </w:r>
+      <w:r>
+        <w:t>mail</w:t>
+      </w:r>
+      <w:r>
+        <w:t xml:space="preserve"> die automatisch wordt ingevoerd na het klikken van de “Verzenden” knop op contact. Moet als volgt zijn:</w:t>
+      </w:r>
+      <w:r>
+        <w:t xml:space="preserve"> “Contact bericht van </w:t>
+      </w:r>
+      <w:r>
+        <w:t>[</w:t>
+      </w:r>
+      <w:r>
+        <w:t>naam</w:t>
+      </w:r>
+      <w:r>
+        <w:t>]</w:t>
+      </w:r>
+      <w:r>
+        <w:t xml:space="preserve"> via de Windowsapplicatie”</w:t>
+      </w:r>
+      <w:r>
+        <w:t>.</w:t>
+      </w:r>
+    </w:p>
+    <w:p>
       <w:r>
         <w:t>D</w:t>
       </w:r>
-      <w:bookmarkStart w:id="2" w:name="_GoBack"/>
-      <w:bookmarkEnd w:id="2"/>
       <w:r>
         <w:t>e</w:t>
       </w:r>
@@ -142,7 +154,7 @@
     </w:p>
     <w:tbl>
       <w:tblPr>
-        <w:tblStyle w:val="Tabelraster"/>
+        <w:tblStyle w:val="TableGrid"/>
         <w:tblW w:w="0" w:type="auto"/>
         <w:tblInd w:w="0" w:type="dxa"/>
         <w:tblLook w:val="04A0" w:firstRow="1" w:lastRow="0" w:firstColumn="1" w:lastColumn="0" w:noHBand="0" w:noVBand="1"/>
@@ -205,7 +217,7 @@
           </w:p>
           <w:tbl>
             <w:tblPr>
-              <w:tblStyle w:val="Tabelraster"/>
+              <w:tblStyle w:val="TableGrid"/>
               <w:tblW w:w="0" w:type="auto"/>
               <w:tblInd w:w="0" w:type="dxa"/>
               <w:tblLook w:val="04A0" w:firstRow="1" w:lastRow="0" w:firstColumn="1" w:lastColumn="0" w:noHBand="0" w:noVBand="1"/>
@@ -255,7 +267,7 @@
 </file>
 
 <file path=word/numbering.xml><?xml version="1.0" encoding="utf-8"?>
-<w:numbering xmlns:wpc="http://schemas.microsoft.com/office/word/2010/wordprocessingCanvas" xmlns:cx="http://schemas.microsoft.com/office/drawing/2014/chartex" xmlns:cx1="http://schemas.microsoft.com/office/drawing/2015/9/8/chartex" xmlns:cx2="http://schemas.microsoft.com/office/drawing/2015/10/21/chartex" xmlns:cx3="http://schemas.microsoft.com/office/drawing/2016/5/9/chartex" xmlns:cx4="http://schemas.microsoft.com/office/drawing/2016/5/10/chartex" xmlns:cx5="http://schemas.microsoft.com/office/drawing/2016/5/11/chartex" xmlns:mc="http://schemas.openxmlformats.org/markup-compatibility/2006" xmlns:o="urn:schemas-microsoft-com:office:office" xmlns:r="http://schemas.openxmlformats.org/officeDocument/2006/relationships" xmlns:m="http://schemas.openxmlformats.org/officeDocument/2006/math" xmlns:v="urn:schemas-microsoft-com:vml" xmlns:wp14="http://schemas.microsoft.com/office/word/2010/wordprocessingDrawing" xmlns:wp="http://schemas.openxmlformats.org/drawingml/2006/wordprocessingDrawing" xmlns:w10="urn:schemas-microsoft-com:office:word" xmlns:w="http://schemas.openxmlformats.org/wordprocessingml/2006/main" xmlns:w14="http://schemas.microsoft.com/office/word/2010/wordml" xmlns:w15="http://schemas.microsoft.com/office/word/2012/wordml" xmlns:w16se="http://schemas.microsoft.com/office/word/2015/wordml/symex" xmlns:wpg="http://schemas.microsoft.com/office/word/2010/wordprocessingGroup" xmlns:wpi="http://schemas.microsoft.com/office/word/2010/wordprocessingInk" xmlns:wne="http://schemas.microsoft.com/office/word/2006/wordml" xmlns:wps="http://schemas.microsoft.com/office/word/2010/wordprocessingShape" mc:Ignorable="w14 w15 w16se wp14">
+<w:numbering xmlns:wpc="http://schemas.microsoft.com/office/word/2010/wordprocessingCanvas" xmlns:mc="http://schemas.openxmlformats.org/markup-compatibility/2006" xmlns:o="urn:schemas-microsoft-com:office:office" xmlns:r="http://schemas.openxmlformats.org/officeDocument/2006/relationships" xmlns:m="http://schemas.openxmlformats.org/officeDocument/2006/math" xmlns:v="urn:schemas-microsoft-com:vml" xmlns:wp14="http://schemas.microsoft.com/office/word/2010/wordprocessingDrawing" xmlns:wp="http://schemas.openxmlformats.org/drawingml/2006/wordprocessingDrawing" xmlns:w10="urn:schemas-microsoft-com:office:word" xmlns:w="http://schemas.openxmlformats.org/wordprocessingml/2006/main" xmlns:w14="http://schemas.microsoft.com/office/word/2010/wordml" xmlns:w15="http://schemas.microsoft.com/office/word/2012/wordml" xmlns:wpg="http://schemas.microsoft.com/office/word/2010/wordprocessingGroup" xmlns:wpi="http://schemas.microsoft.com/office/word/2010/wordprocessingInk" xmlns:wne="http://schemas.microsoft.com/office/word/2006/wordml" xmlns:wps="http://schemas.microsoft.com/office/word/2010/wordprocessingShape" mc:Ignorable="w14 w15 wp14">
   <w:abstractNum w:abstractNumId="0" w15:restartNumberingAfterBreak="0">
     <w:nsid w:val="367E3711"/>
     <w:multiLevelType w:val="hybridMultilevel"/>
@@ -375,7 +387,7 @@
 </file>
 
 <file path=word/styles.xml><?xml version="1.0" encoding="utf-8"?>
-<w:styles xmlns:mc="http://schemas.openxmlformats.org/markup-compatibility/2006" xmlns:r="http://schemas.openxmlformats.org/officeDocument/2006/relationships" xmlns:w="http://schemas.openxmlformats.org/wordprocessingml/2006/main" xmlns:w14="http://schemas.microsoft.com/office/word/2010/wordml" xmlns:w15="http://schemas.microsoft.com/office/word/2012/wordml" xmlns:w16se="http://schemas.microsoft.com/office/word/2015/wordml/symex" mc:Ignorable="w14 w15 w16se">
+<w:styles xmlns:mc="http://schemas.openxmlformats.org/markup-compatibility/2006" xmlns:r="http://schemas.openxmlformats.org/officeDocument/2006/relationships" xmlns:w="http://schemas.openxmlformats.org/wordprocessingml/2006/main" xmlns:w14="http://schemas.microsoft.com/office/word/2010/wordml" xmlns:w15="http://schemas.microsoft.com/office/word/2012/wordml" mc:Ignorable="w14 w15">
   <w:docDefaults>
     <w:rPrDefault>
       <w:rPr>
@@ -391,7 +403,7 @@
       </w:pPr>
     </w:pPrDefault>
   </w:docDefaults>
-  <w:latentStyles w:defLockedState="0" w:defUIPriority="99" w:defSemiHidden="0" w:defUnhideWhenUsed="0" w:defQFormat="0" w:count="374">
+  <w:latentStyles w:defLockedState="0" w:defUIPriority="99" w:defSemiHidden="0" w:defUnhideWhenUsed="0" w:defQFormat="0" w:count="371">
     <w:lsdException w:name="Normal" w:uiPriority="0" w:qFormat="1"/>
     <w:lsdException w:name="heading 1" w:uiPriority="9" w:qFormat="1"/>
     <w:lsdException w:name="heading 2" w:semiHidden="1" w:uiPriority="9" w:unhideWhenUsed="1" w:qFormat="1"/>
@@ -763,11 +775,8 @@
     <w:lsdException w:name="List Table 5 Dark Accent 6" w:uiPriority="50"/>
     <w:lsdException w:name="List Table 6 Colorful Accent 6" w:uiPriority="51"/>
     <w:lsdException w:name="List Table 7 Colorful Accent 6" w:uiPriority="52"/>
-    <w:lsdException w:name="Mention" w:semiHidden="1" w:unhideWhenUsed="1"/>
-    <w:lsdException w:name="Smart Hyperlink" w:semiHidden="1" w:unhideWhenUsed="1"/>
-    <w:lsdException w:name="Hashtag" w:semiHidden="1" w:unhideWhenUsed="1"/>
   </w:latentStyles>
-  <w:style w:type="paragraph" w:default="1" w:styleId="Standaard">
+  <w:style w:type="paragraph" w:default="1" w:styleId="Normal">
     <w:name w:val="Normal"/>
     <w:qFormat/>
     <w:rsid w:val="00EF3757"/>
@@ -779,11 +788,11 @@
       <w:sz w:val="24"/>
     </w:rPr>
   </w:style>
-  <w:style w:type="paragraph" w:styleId="Kop1">
+  <w:style w:type="paragraph" w:styleId="Heading1">
     <w:name w:val="heading 1"/>
-    <w:basedOn w:val="Standaard"/>
-    <w:next w:val="Standaard"/>
-    <w:link w:val="Kop1Char"/>
+    <w:basedOn w:val="Normal"/>
+    <w:next w:val="Normal"/>
+    <w:link w:val="Heading1Char"/>
     <w:uiPriority w:val="9"/>
     <w:qFormat/>
     <w:rsid w:val="00EF3757"/>
@@ -800,13 +809,13 @@
       <w:szCs w:val="32"/>
     </w:rPr>
   </w:style>
-  <w:style w:type="character" w:default="1" w:styleId="Standaardalinea-lettertype">
+  <w:style w:type="character" w:default="1" w:styleId="DefaultParagraphFont">
     <w:name w:val="Default Paragraph Font"/>
     <w:uiPriority w:val="1"/>
     <w:semiHidden/>
     <w:unhideWhenUsed/>
   </w:style>
-  <w:style w:type="table" w:default="1" w:styleId="Standaardtabel">
+  <w:style w:type="table" w:default="1" w:styleId="TableNormal">
     <w:name w:val="Normal Table"/>
     <w:uiPriority w:val="99"/>
     <w:semiHidden/>
@@ -821,16 +830,16 @@
       </w:tblCellMar>
     </w:tblPr>
   </w:style>
-  <w:style w:type="numbering" w:default="1" w:styleId="Geenlijst">
+  <w:style w:type="numbering" w:default="1" w:styleId="NoList">
     <w:name w:val="No List"/>
     <w:uiPriority w:val="99"/>
     <w:semiHidden/>
     <w:unhideWhenUsed/>
   </w:style>
-  <w:style w:type="character" w:customStyle="1" w:styleId="Kop1Char">
-    <w:name w:val="Kop 1 Char"/>
-    <w:basedOn w:val="Standaardalinea-lettertype"/>
-    <w:link w:val="Kop1"/>
+  <w:style w:type="character" w:customStyle="1" w:styleId="Heading1Char">
+    <w:name w:val="Heading 1 Char"/>
+    <w:basedOn w:val="DefaultParagraphFont"/>
+    <w:link w:val="Heading1"/>
     <w:uiPriority w:val="9"/>
     <w:rsid w:val="00EF3757"/>
     <w:rPr>
@@ -840,9 +849,9 @@
       <w:szCs w:val="32"/>
     </w:rPr>
   </w:style>
-  <w:style w:type="table" w:styleId="Tabelraster">
+  <w:style w:type="table" w:styleId="TableGrid">
     <w:name w:val="Table Grid"/>
-    <w:basedOn w:val="Standaardtabel"/>
+    <w:basedOn w:val="TableNormal"/>
     <w:uiPriority w:val="39"/>
     <w:rsid w:val="00EF3757"/>
     <w:pPr>
@@ -860,10 +869,10 @@
       </w:tblBorders>
     </w:tblPr>
   </w:style>
-  <w:style w:type="paragraph" w:styleId="Ballontekst">
+  <w:style w:type="paragraph" w:styleId="BalloonText">
     <w:name w:val="Balloon Text"/>
-    <w:basedOn w:val="Standaard"/>
-    <w:link w:val="BallontekstChar"/>
+    <w:basedOn w:val="Normal"/>
+    <w:link w:val="BalloonTextChar"/>
     <w:uiPriority w:val="99"/>
     <w:semiHidden/>
     <w:unhideWhenUsed/>
@@ -877,10 +886,10 @@
       <w:szCs w:val="18"/>
     </w:rPr>
   </w:style>
-  <w:style w:type="character" w:customStyle="1" w:styleId="BallontekstChar">
-    <w:name w:val="Ballontekst Char"/>
-    <w:basedOn w:val="Standaardalinea-lettertype"/>
-    <w:link w:val="Ballontekst"/>
+  <w:style w:type="character" w:customStyle="1" w:styleId="BalloonTextChar">
+    <w:name w:val="Balloon Text Char"/>
+    <w:basedOn w:val="DefaultParagraphFont"/>
+    <w:link w:val="BalloonText"/>
     <w:uiPriority w:val="99"/>
     <w:semiHidden/>
     <w:rsid w:val="00EF3757"/>
@@ -890,9 +899,9 @@
       <w:szCs w:val="18"/>
     </w:rPr>
   </w:style>
-  <w:style w:type="paragraph" w:styleId="Lijstalinea">
+  <w:style w:type="paragraph" w:styleId="ListParagraph">
     <w:name w:val="List Paragraph"/>
-    <w:basedOn w:val="Standaard"/>
+    <w:basedOn w:val="Normal"/>
     <w:uiPriority w:val="34"/>
     <w:qFormat/>
     <w:rsid w:val="001144D4"/>

</xml_diff>